<commit_message>
passing method references between components
</commit_message>
<xml_diff>
--- a/documentation.docx
+++ b/documentation.docx
@@ -2382,16 +2382,614 @@
       </w:r>
     </w:p>
     <w:p>
-      <w:r>
-        <w:rPr>
-          <w:rFonts w:ascii="Times New Roman" w:eastAsia="Times New Roman" w:hAnsi="Times New Roman" w:cs="Times New Roman"/>
-          <w:sz w:val="24"/>
-          <w:szCs w:val="24"/>
-        </w:rPr>
+      <w:pPr>
+        <w:rPr>
+          <w:rFonts w:ascii="Times New Roman" w:eastAsia="Times New Roman" w:hAnsi="Times New Roman" w:cs="Times New Roman"/>
+          <w:sz w:val="24"/>
+          <w:szCs w:val="24"/>
+        </w:rPr>
+      </w:pPr>
+    </w:p>
+    <w:p>
+      <w:pPr>
+        <w:rPr>
+          <w:rFonts w:ascii="Times New Roman" w:eastAsia="Times New Roman" w:hAnsi="Times New Roman" w:cs="Times New Roman"/>
+          <w:sz w:val="24"/>
+          <w:szCs w:val="24"/>
+        </w:rPr>
+      </w:pPr>
+    </w:p>
+    <w:p>
+      <w:pPr>
+        <w:rPr>
+          <w:rFonts w:ascii="Times New Roman" w:eastAsia="Times New Roman" w:hAnsi="Times New Roman" w:cs="Times New Roman"/>
+          <w:sz w:val="24"/>
+          <w:szCs w:val="24"/>
+        </w:rPr>
+      </w:pPr>
+    </w:p>
+    <w:p>
+      <w:pPr>
+        <w:rPr>
+          <w:rFonts w:ascii="Times New Roman" w:eastAsia="Times New Roman" w:hAnsi="Times New Roman" w:cs="Times New Roman"/>
+          <w:sz w:val="24"/>
+          <w:szCs w:val="24"/>
+        </w:rPr>
+      </w:pPr>
+    </w:p>
+    <w:p>
+      <w:pPr>
+        <w:rPr>
+          <w:rFonts w:ascii="Times New Roman" w:eastAsia="Times New Roman" w:hAnsi="Times New Roman" w:cs="Times New Roman"/>
+          <w:sz w:val="24"/>
+          <w:szCs w:val="24"/>
+        </w:rPr>
+      </w:pPr>
+    </w:p>
+    <w:p>
+      <w:pPr>
+        <w:rPr>
+          <w:rFonts w:ascii="Times New Roman" w:eastAsia="Times New Roman" w:hAnsi="Times New Roman" w:cs="Times New Roman"/>
+          <w:sz w:val="24"/>
+          <w:szCs w:val="24"/>
+        </w:rPr>
+      </w:pPr>
+    </w:p>
+    <w:p>
+      <w:pPr>
+        <w:rPr>
+          <w:rFonts w:ascii="Times New Roman" w:eastAsia="Times New Roman" w:hAnsi="Times New Roman" w:cs="Times New Roman"/>
+          <w:sz w:val="24"/>
+          <w:szCs w:val="24"/>
+        </w:rPr>
+      </w:pPr>
+    </w:p>
+    <w:p>
+      <w:pPr>
+        <w:rPr>
+          <w:rFonts w:ascii="Times New Roman" w:eastAsia="Times New Roman" w:hAnsi="Times New Roman" w:cs="Times New Roman"/>
+          <w:sz w:val="24"/>
+          <w:szCs w:val="24"/>
+        </w:rPr>
+      </w:pPr>
+    </w:p>
+    <w:p>
+      <w:pPr>
+        <w:rPr>
+          <w:rFonts w:ascii="Times New Roman" w:eastAsia="Times New Roman" w:hAnsi="Times New Roman" w:cs="Times New Roman"/>
+          <w:sz w:val="24"/>
+          <w:szCs w:val="24"/>
+        </w:rPr>
+      </w:pPr>
+    </w:p>
+    <w:p>
+      <w:pPr>
+        <w:rPr>
+          <w:b/>
+          <w:u w:val="single"/>
+        </w:rPr>
+      </w:pPr>
+      <w:r>
+        <w:rPr>
+          <w:rFonts w:ascii="Times New Roman" w:eastAsia="Times New Roman" w:hAnsi="Times New Roman" w:cs="Times New Roman"/>
+          <w:sz w:val="24"/>
+          <w:szCs w:val="24"/>
+        </w:rPr>
+        <w:lastRenderedPageBreak/>
         <w:br/>
+      </w:r>
+      <w:r>
+        <w:rPr>
+          <w:b/>
+          <w:u w:val="single"/>
+        </w:rPr>
+        <w:t>Manipulating the State</w:t>
+      </w:r>
+    </w:p>
+    <w:p>
+      <w:pPr>
+        <w:rPr>
+          <w:b/>
+        </w:rPr>
+      </w:pPr>
+      <w:r>
+        <w:rPr>
+          <w:noProof/>
+        </w:rPr>
+        <w:drawing>
+          <wp:inline distT="0" distB="0" distL="0" distR="0" wp14:anchorId="51078D00" wp14:editId="0BB539B1">
+            <wp:extent cx="3333750" cy="1462171"/>
+            <wp:effectExtent l="0" t="0" r="0" b="5080"/>
+            <wp:docPr id="22" name="Picture 22"/>
+            <wp:cNvGraphicFramePr>
+              <a:graphicFrameLocks xmlns:a="http://schemas.openxmlformats.org/drawingml/2006/main" noChangeAspect="1"/>
+            </wp:cNvGraphicFramePr>
+            <a:graphic xmlns:a="http://schemas.openxmlformats.org/drawingml/2006/main">
+              <a:graphicData uri="http://schemas.openxmlformats.org/drawingml/2006/picture">
+                <pic:pic xmlns:pic="http://schemas.openxmlformats.org/drawingml/2006/picture">
+                  <pic:nvPicPr>
+                    <pic:cNvPr id="1" name=""/>
+                    <pic:cNvPicPr/>
+                  </pic:nvPicPr>
+                  <pic:blipFill>
+                    <a:blip r:embed="rId25"/>
+                    <a:stretch>
+                      <a:fillRect/>
+                    </a:stretch>
+                  </pic:blipFill>
+                  <pic:spPr>
+                    <a:xfrm>
+                      <a:off x="0" y="0"/>
+                      <a:ext cx="3345976" cy="1467533"/>
+                    </a:xfrm>
+                    <a:prstGeom prst="rect">
+                      <a:avLst/>
+                    </a:prstGeom>
+                  </pic:spPr>
+                </pic:pic>
+              </a:graphicData>
+            </a:graphic>
+          </wp:inline>
+        </w:drawing>
+      </w:r>
+    </w:p>
+    <w:p>
+      <w:pPr>
+        <w:rPr>
+          <w:b/>
+        </w:rPr>
+      </w:pPr>
+    </w:p>
+    <w:p>
+      <w:pPr>
+        <w:rPr>
+          <w:b/>
+        </w:rPr>
+      </w:pPr>
+      <w:r>
+        <w:rPr>
+          <w:b/>
+        </w:rPr>
+        <w:t>What this does is (on the button click) merges this state with this state:</w:t>
+      </w:r>
+    </w:p>
+    <w:p>
+      <w:pPr>
+        <w:rPr>
+          <w:b/>
+        </w:rPr>
+      </w:pPr>
+      <w:r>
+        <w:rPr>
+          <w:noProof/>
+        </w:rPr>
+        <w:drawing>
+          <wp:inline distT="0" distB="0" distL="0" distR="0" wp14:anchorId="096C1339" wp14:editId="1D217247">
+            <wp:extent cx="1905000" cy="1094488"/>
+            <wp:effectExtent l="0" t="0" r="0" b="0"/>
+            <wp:docPr id="24" name="Picture 24"/>
+            <wp:cNvGraphicFramePr>
+              <a:graphicFrameLocks xmlns:a="http://schemas.openxmlformats.org/drawingml/2006/main" noChangeAspect="1"/>
+            </wp:cNvGraphicFramePr>
+            <a:graphic xmlns:a="http://schemas.openxmlformats.org/drawingml/2006/main">
+              <a:graphicData uri="http://schemas.openxmlformats.org/drawingml/2006/picture">
+                <pic:pic xmlns:pic="http://schemas.openxmlformats.org/drawingml/2006/picture">
+                  <pic:nvPicPr>
+                    <pic:cNvPr id="1" name=""/>
+                    <pic:cNvPicPr/>
+                  </pic:nvPicPr>
+                  <pic:blipFill>
+                    <a:blip r:embed="rId26"/>
+                    <a:stretch>
+                      <a:fillRect/>
+                    </a:stretch>
+                  </pic:blipFill>
+                  <pic:spPr>
+                    <a:xfrm>
+                      <a:off x="0" y="0"/>
+                      <a:ext cx="1912893" cy="1099023"/>
+                    </a:xfrm>
+                    <a:prstGeom prst="rect">
+                      <a:avLst/>
+                    </a:prstGeom>
+                  </pic:spPr>
+                </pic:pic>
+              </a:graphicData>
+            </a:graphic>
+          </wp:inline>
+        </w:drawing>
+      </w:r>
+      <w:r>
+        <w:rPr>
+          <w:b/>
+        </w:rPr>
+        <w:t xml:space="preserve">  </w:t>
+      </w:r>
+      <w:proofErr w:type="gramStart"/>
+      <w:r>
+        <w:rPr>
+          <w:b/>
+        </w:rPr>
+        <w:t>This merges</w:t>
+      </w:r>
+      <w:proofErr w:type="gramEnd"/>
+      <w:r>
+        <w:rPr>
+          <w:b/>
+        </w:rPr>
+        <w:t xml:space="preserve"> and does not override because we want </w:t>
+      </w:r>
+      <w:proofErr w:type="spellStart"/>
+      <w:r>
+        <w:rPr>
+          <w:b/>
+        </w:rPr>
+        <w:t>otherState</w:t>
+      </w:r>
+      <w:proofErr w:type="spellEnd"/>
+      <w:r>
+        <w:rPr>
+          <w:b/>
+        </w:rPr>
+        <w:t xml:space="preserve"> untouched</w:t>
+      </w:r>
+    </w:p>
+    <w:p>
+      <w:pPr>
+        <w:rPr>
+          <w:b/>
+          <w:u w:val="single"/>
+        </w:rPr>
+      </w:pPr>
+      <w:r>
+        <w:rPr>
+          <w:b/>
+          <w:u w:val="single"/>
+        </w:rPr>
+        <w:t>Functional vs class components (stateless vs stateful)</w:t>
+      </w:r>
+    </w:p>
+    <w:p>
+      <w:pPr>
+        <w:rPr>
+          <w:b/>
+        </w:rPr>
+      </w:pPr>
+      <w:r>
+        <w:rPr>
+          <w:b/>
+        </w:rPr>
+        <w:t>…</w:t>
+      </w:r>
+    </w:p>
+    <w:p>
+      <w:pPr>
+        <w:rPr>
+          <w:b/>
+          <w:u w:val="single"/>
+        </w:rPr>
+      </w:pPr>
+      <w:r>
+        <w:rPr>
+          <w:b/>
+          <w:u w:val="single"/>
+        </w:rPr>
+        <w:t>Passing Method References Between Components</w:t>
+      </w:r>
+    </w:p>
+    <w:p>
+      <w:r>
+        <w:rPr>
+          <w:noProof/>
+        </w:rPr>
+        <w:drawing>
+          <wp:inline distT="0" distB="0" distL="0" distR="0" wp14:anchorId="3C3CAC78" wp14:editId="7EB13974">
+            <wp:extent cx="4876800" cy="1285875"/>
+            <wp:effectExtent l="0" t="0" r="0" b="9525"/>
+            <wp:docPr id="25" name="Picture 25"/>
+            <wp:cNvGraphicFramePr>
+              <a:graphicFrameLocks xmlns:a="http://schemas.openxmlformats.org/drawingml/2006/main" noChangeAspect="1"/>
+            </wp:cNvGraphicFramePr>
+            <a:graphic xmlns:a="http://schemas.openxmlformats.org/drawingml/2006/main">
+              <a:graphicData uri="http://schemas.openxmlformats.org/drawingml/2006/picture">
+                <pic:pic xmlns:pic="http://schemas.openxmlformats.org/drawingml/2006/picture">
+                  <pic:nvPicPr>
+                    <pic:cNvPr id="1" name=""/>
+                    <pic:cNvPicPr/>
+                  </pic:nvPicPr>
+                  <pic:blipFill>
+                    <a:blip r:embed="rId27"/>
+                    <a:stretch>
+                      <a:fillRect/>
+                    </a:stretch>
+                  </pic:blipFill>
+                  <pic:spPr>
+                    <a:xfrm>
+                      <a:off x="0" y="0"/>
+                      <a:ext cx="4876800" cy="1285875"/>
+                    </a:xfrm>
+                    <a:prstGeom prst="rect">
+                      <a:avLst/>
+                    </a:prstGeom>
+                  </pic:spPr>
+                </pic:pic>
+              </a:graphicData>
+            </a:graphic>
+          </wp:inline>
+        </w:drawing>
+      </w:r>
+    </w:p>
+    <w:p>
+      <w:r>
+        <w:t>Added click = {…}</w:t>
+      </w:r>
+    </w:p>
+    <w:p>
+      <w:r>
+        <w:t xml:space="preserve">To support </w:t>
+      </w:r>
+      <w:proofErr w:type="spellStart"/>
+      <w:proofErr w:type="gramStart"/>
+      <w:r>
+        <w:t>props.click</w:t>
+      </w:r>
+      <w:proofErr w:type="spellEnd"/>
+      <w:proofErr w:type="gramEnd"/>
+    </w:p>
+    <w:p>
+      <w:r>
+        <w:rPr>
+          <w:noProof/>
+        </w:rPr>
+        <w:drawing>
+          <wp:inline distT="0" distB="0" distL="0" distR="0" wp14:anchorId="178442BC" wp14:editId="782A4814">
+            <wp:extent cx="5943600" cy="610235"/>
+            <wp:effectExtent l="0" t="0" r="0" b="0"/>
+            <wp:docPr id="26" name="Picture 26"/>
+            <wp:cNvGraphicFramePr>
+              <a:graphicFrameLocks xmlns:a="http://schemas.openxmlformats.org/drawingml/2006/main" noChangeAspect="1"/>
+            </wp:cNvGraphicFramePr>
+            <a:graphic xmlns:a="http://schemas.openxmlformats.org/drawingml/2006/main">
+              <a:graphicData uri="http://schemas.openxmlformats.org/drawingml/2006/picture">
+                <pic:pic xmlns:pic="http://schemas.openxmlformats.org/drawingml/2006/picture">
+                  <pic:nvPicPr>
+                    <pic:cNvPr id="1" name=""/>
+                    <pic:cNvPicPr/>
+                  </pic:nvPicPr>
+                  <pic:blipFill>
+                    <a:blip r:embed="rId28"/>
+                    <a:stretch>
+                      <a:fillRect/>
+                    </a:stretch>
+                  </pic:blipFill>
+                  <pic:spPr>
+                    <a:xfrm>
+                      <a:off x="0" y="0"/>
+                      <a:ext cx="5943600" cy="610235"/>
+                    </a:xfrm>
+                    <a:prstGeom prst="rect">
+                      <a:avLst/>
+                    </a:prstGeom>
+                  </pic:spPr>
+                </pic:pic>
+              </a:graphicData>
+            </a:graphic>
+          </wp:inline>
+        </w:drawing>
+      </w:r>
+    </w:p>
+    <w:p/>
+    <w:p/>
+    <w:p/>
+    <w:p>
+      <w:r>
+        <w:t>Added argument</w:t>
+      </w:r>
+    </w:p>
+    <w:p>
+      <w:r>
+        <w:rPr>
+          <w:noProof/>
+        </w:rPr>
+        <w:drawing>
+          <wp:inline distT="0" distB="0" distL="0" distR="0" wp14:anchorId="390A6195" wp14:editId="5E4E6319">
+            <wp:extent cx="2638425" cy="333375"/>
+            <wp:effectExtent l="0" t="0" r="9525" b="9525"/>
+            <wp:docPr id="28" name="Picture 28"/>
+            <wp:cNvGraphicFramePr>
+              <a:graphicFrameLocks xmlns:a="http://schemas.openxmlformats.org/drawingml/2006/main" noChangeAspect="1"/>
+            </wp:cNvGraphicFramePr>
+            <a:graphic xmlns:a="http://schemas.openxmlformats.org/drawingml/2006/main">
+              <a:graphicData uri="http://schemas.openxmlformats.org/drawingml/2006/picture">
+                <pic:pic xmlns:pic="http://schemas.openxmlformats.org/drawingml/2006/picture">
+                  <pic:nvPicPr>
+                    <pic:cNvPr id="1" name=""/>
+                    <pic:cNvPicPr/>
+                  </pic:nvPicPr>
+                  <pic:blipFill>
+                    <a:blip r:embed="rId29"/>
+                    <a:stretch>
+                      <a:fillRect/>
+                    </a:stretch>
+                  </pic:blipFill>
+                  <pic:spPr>
+                    <a:xfrm>
+                      <a:off x="0" y="0"/>
+                      <a:ext cx="2638425" cy="333375"/>
+                    </a:xfrm>
+                    <a:prstGeom prst="rect">
+                      <a:avLst/>
+                    </a:prstGeom>
+                  </pic:spPr>
+                </pic:pic>
+              </a:graphicData>
+            </a:graphic>
+          </wp:inline>
+        </w:drawing>
+      </w:r>
+    </w:p>
+    <w:p>
+      <w:r>
+        <w:rPr>
+          <w:noProof/>
+        </w:rPr>
+        <w:drawing>
+          <wp:inline distT="0" distB="0" distL="0" distR="0" wp14:anchorId="18C43F2F" wp14:editId="3BB8A49F">
+            <wp:extent cx="1990725" cy="323850"/>
+            <wp:effectExtent l="0" t="0" r="9525" b="0"/>
+            <wp:docPr id="30" name="Picture 30"/>
+            <wp:cNvGraphicFramePr>
+              <a:graphicFrameLocks xmlns:a="http://schemas.openxmlformats.org/drawingml/2006/main" noChangeAspect="1"/>
+            </wp:cNvGraphicFramePr>
+            <a:graphic xmlns:a="http://schemas.openxmlformats.org/drawingml/2006/main">
+              <a:graphicData uri="http://schemas.openxmlformats.org/drawingml/2006/picture">
+                <pic:pic xmlns:pic="http://schemas.openxmlformats.org/drawingml/2006/picture">
+                  <pic:nvPicPr>
+                    <pic:cNvPr id="1" name=""/>
+                    <pic:cNvPicPr/>
+                  </pic:nvPicPr>
+                  <pic:blipFill>
+                    <a:blip r:embed="rId30"/>
+                    <a:stretch>
+                      <a:fillRect/>
+                    </a:stretch>
+                  </pic:blipFill>
+                  <pic:spPr>
+                    <a:xfrm>
+                      <a:off x="0" y="0"/>
+                      <a:ext cx="1990725" cy="323850"/>
+                    </a:xfrm>
+                    <a:prstGeom prst="rect">
+                      <a:avLst/>
+                    </a:prstGeom>
+                  </pic:spPr>
+                </pic:pic>
+              </a:graphicData>
+            </a:graphic>
+          </wp:inline>
+        </w:drawing>
+      </w:r>
+    </w:p>
+    <w:p>
+      <w:r>
+        <w:t>Binding</w:t>
+      </w:r>
+      <w:r>
+        <w:t>`(TRY USING THIS MORE)</w:t>
       </w:r>
       <w:bookmarkStart w:id="0" w:name="_GoBack"/>
       <w:bookmarkEnd w:id="0"/>
+    </w:p>
+    <w:p>
+      <w:r>
+        <w:rPr>
+          <w:noProof/>
+        </w:rPr>
+        <w:drawing>
+          <wp:inline distT="0" distB="0" distL="0" distR="0" wp14:anchorId="7D7E2763" wp14:editId="447174BE">
+            <wp:extent cx="5943600" cy="201930"/>
+            <wp:effectExtent l="0" t="0" r="0" b="7620"/>
+            <wp:docPr id="27" name="Picture 27"/>
+            <wp:cNvGraphicFramePr>
+              <a:graphicFrameLocks xmlns:a="http://schemas.openxmlformats.org/drawingml/2006/main" noChangeAspect="1"/>
+            </wp:cNvGraphicFramePr>
+            <a:graphic xmlns:a="http://schemas.openxmlformats.org/drawingml/2006/main">
+              <a:graphicData uri="http://schemas.openxmlformats.org/drawingml/2006/picture">
+                <pic:pic xmlns:pic="http://schemas.openxmlformats.org/drawingml/2006/picture">
+                  <pic:nvPicPr>
+                    <pic:cNvPr id="1" name=""/>
+                    <pic:cNvPicPr/>
+                  </pic:nvPicPr>
+                  <pic:blipFill>
+                    <a:blip r:embed="rId31"/>
+                    <a:stretch>
+                      <a:fillRect/>
+                    </a:stretch>
+                  </pic:blipFill>
+                  <pic:spPr>
+                    <a:xfrm>
+                      <a:off x="0" y="0"/>
+                      <a:ext cx="5943600" cy="201930"/>
+                    </a:xfrm>
+                    <a:prstGeom prst="rect">
+                      <a:avLst/>
+                    </a:prstGeom>
+                  </pic:spPr>
+                </pic:pic>
+              </a:graphicData>
+            </a:graphic>
+          </wp:inline>
+        </w:drawing>
+      </w:r>
+    </w:p>
+    <w:p>
+      <w:r>
+        <w:t>OR</w:t>
+      </w:r>
+    </w:p>
+    <w:p>
+      <w:r>
+        <w:rPr>
+          <w:noProof/>
+        </w:rPr>
+        <w:drawing>
+          <wp:inline distT="0" distB="0" distL="0" distR="0" wp14:anchorId="4F218638" wp14:editId="3394A74E">
+            <wp:extent cx="5943600" cy="260985"/>
+            <wp:effectExtent l="0" t="0" r="0" b="5715"/>
+            <wp:docPr id="31" name="Picture 31"/>
+            <wp:cNvGraphicFramePr>
+              <a:graphicFrameLocks xmlns:a="http://schemas.openxmlformats.org/drawingml/2006/main" noChangeAspect="1"/>
+            </wp:cNvGraphicFramePr>
+            <a:graphic xmlns:a="http://schemas.openxmlformats.org/drawingml/2006/main">
+              <a:graphicData uri="http://schemas.openxmlformats.org/drawingml/2006/picture">
+                <pic:pic xmlns:pic="http://schemas.openxmlformats.org/drawingml/2006/picture">
+                  <pic:nvPicPr>
+                    <pic:cNvPr id="1" name=""/>
+                    <pic:cNvPicPr/>
+                  </pic:nvPicPr>
+                  <pic:blipFill>
+                    <a:blip r:embed="rId32"/>
+                    <a:stretch>
+                      <a:fillRect/>
+                    </a:stretch>
+                  </pic:blipFill>
+                  <pic:spPr>
+                    <a:xfrm>
+                      <a:off x="0" y="0"/>
+                      <a:ext cx="5943600" cy="260985"/>
+                    </a:xfrm>
+                    <a:prstGeom prst="rect">
+                      <a:avLst/>
+                    </a:prstGeom>
+                  </pic:spPr>
+                </pic:pic>
+              </a:graphicData>
+            </a:graphic>
+          </wp:inline>
+        </w:drawing>
+      </w:r>
+    </w:p>
+    <w:p/>
+    <w:p>
+      <w:pPr>
+        <w:rPr>
+          <w:b/>
+        </w:rPr>
+      </w:pPr>
+    </w:p>
+    <w:p>
+      <w:pPr>
+        <w:rPr>
+          <w:b/>
+        </w:rPr>
+      </w:pPr>
+    </w:p>
+    <w:p>
+      <w:pPr>
+        <w:rPr>
+          <w:b/>
+        </w:rPr>
+      </w:pPr>
     </w:p>
     <w:sectPr>
       <w:pgSz w:w="12240" w:h="15840"/>

</xml_diff>

<commit_message>
handling dynamic content the JS way
</commit_message>
<xml_diff>
--- a/documentation.docx
+++ b/documentation.docx
@@ -3402,8 +3402,6 @@
           </wp:inline>
         </w:drawing>
       </w:r>
-      <w:bookmarkStart w:id="0" w:name="_GoBack"/>
-      <w:bookmarkEnd w:id="0"/>
     </w:p>
     <w:p>
       <w:pPr>
@@ -3494,6 +3492,77 @@
         </w:rPr>
         <w:t>: null is the else</w:t>
       </w:r>
+      <w:bookmarkStart w:id="0" w:name="_GoBack"/>
+      <w:bookmarkEnd w:id="0"/>
+    </w:p>
+    <w:p>
+      <w:pPr>
+        <w:rPr>
+          <w:b/>
+        </w:rPr>
+      </w:pPr>
+      <w:r>
+        <w:rPr>
+          <w:noProof/>
+        </w:rPr>
+        <w:lastRenderedPageBreak/>
+        <w:drawing>
+          <wp:inline distT="0" distB="0" distL="0" distR="0" wp14:anchorId="3C245F93" wp14:editId="5A7370E7">
+            <wp:extent cx="3343275" cy="952500"/>
+            <wp:effectExtent l="0" t="0" r="9525" b="0"/>
+            <wp:docPr id="40" name="Picture 40"/>
+            <wp:cNvGraphicFramePr>
+              <a:graphicFrameLocks xmlns:a="http://schemas.openxmlformats.org/drawingml/2006/main" noChangeAspect="1"/>
+            </wp:cNvGraphicFramePr>
+            <a:graphic xmlns:a="http://schemas.openxmlformats.org/drawingml/2006/main">
+              <a:graphicData uri="http://schemas.openxmlformats.org/drawingml/2006/picture">
+                <pic:pic xmlns:pic="http://schemas.openxmlformats.org/drawingml/2006/picture">
+                  <pic:nvPicPr>
+                    <pic:cNvPr id="1" name=""/>
+                    <pic:cNvPicPr/>
+                  </pic:nvPicPr>
+                  <pic:blipFill>
+                    <a:blip r:embed="rId40"/>
+                    <a:stretch>
+                      <a:fillRect/>
+                    </a:stretch>
+                  </pic:blipFill>
+                  <pic:spPr>
+                    <a:xfrm>
+                      <a:off x="0" y="0"/>
+                      <a:ext cx="3343275" cy="952500"/>
+                    </a:xfrm>
+                    <a:prstGeom prst="rect">
+                      <a:avLst/>
+                    </a:prstGeom>
+                  </pic:spPr>
+                </pic:pic>
+              </a:graphicData>
+            </a:graphic>
+          </wp:inline>
+        </w:drawing>
+      </w:r>
+    </w:p>
+    <w:p>
+      <w:pPr>
+        <w:rPr>
+          <w:b/>
+        </w:rPr>
+      </w:pPr>
+      <w:r>
+        <w:rPr>
+          <w:b/>
+        </w:rPr>
+        <w:t xml:space="preserve">Toggles </w:t>
+      </w:r>
+      <w:proofErr w:type="spellStart"/>
+      <w:r>
+        <w:rPr>
+          <w:b/>
+        </w:rPr>
+        <w:t>showPersons</w:t>
+      </w:r>
+      <w:proofErr w:type="spellEnd"/>
     </w:p>
     <w:sectPr>
       <w:pgSz w:w="12240" w:h="15840"/>

</xml_diff>